<commit_message>
Basically moved brainstorming ideas over into living document.
</commit_message>
<xml_diff>
--- a/Assignment#4.docx
+++ b/Assignment#4.docx
@@ -70,11 +70,339 @@
       </w:pPr>
     </w:p>
     <w:p>
-      <w:r>
-        <w:t>//word</w:t>
+      <w:pPr>
+        <w:ind w:left="720"/>
+        <w:rPr>
+          <w:bCs/>
+        </w:rPr>
+      </w:pPr>
+      <w:r>
+        <w:rPr>
+          <w:bCs/>
+        </w:rPr>
+        <w:t xml:space="preserve">This document introduces a strategy for deploying and monitoring a microservices architecture previously converted from a monolithic architecture: </w:t>
+      </w:r>
+      <w:proofErr w:type="spellStart"/>
+      <w:r>
+        <w:rPr>
+          <w:bCs/>
+        </w:rPr>
+        <w:t>PieMatrix</w:t>
+      </w:r>
+      <w:proofErr w:type="spellEnd"/>
+      <w:r>
+        <w:rPr>
+          <w:bCs/>
+        </w:rPr>
+        <w:t xml:space="preserve"> [1]. </w:t>
+      </w:r>
+    </w:p>
+    <w:p>
+      <w:pPr>
+        <w:ind w:left="720"/>
+        <w:rPr>
+          <w:bCs/>
+        </w:rPr>
+      </w:pPr>
+    </w:p>
+    <w:p>
+      <w:pPr>
+        <w:rPr>
+          <w:b/>
+        </w:rPr>
+      </w:pPr>
+      <w:r>
+        <w:rPr>
+          <w:b/>
+        </w:rPr>
+        <w:t>Path to d</w:t>
+      </w:r>
+      <w:r>
+        <w:rPr>
+          <w:b/>
+        </w:rPr>
+        <w:t>eployment:</w:t>
+      </w:r>
+    </w:p>
+    <w:p>
+      <w:pPr>
+        <w:rPr>
+          <w:b/>
+        </w:rPr>
+      </w:pPr>
+    </w:p>
+    <w:p>
+      <w:pPr>
+        <w:ind w:left="720"/>
+      </w:pPr>
+      <w:r>
+        <w:t>Employee Frederick finds a bug/issue worthy of revision. Frederick fixes the problem and the revision gets queued up in a QA (Quality Assurance) inbox. QA “black box” tests the revision and, if acceptable: deployment.</w:t>
+      </w:r>
+    </w:p>
+    <w:p>
+      <w:pPr>
+        <w:ind w:left="720"/>
+      </w:pPr>
+      <w:r>
+        <w:t xml:space="preserve"> </w:t>
+      </w:r>
+    </w:p>
+    <w:p>
+      <w:pPr>
+        <w:rPr>
+          <w:b/>
+        </w:rPr>
+      </w:pPr>
+      <w:r>
+        <w:rPr>
+          <w:b/>
+        </w:rPr>
+        <w:t>Monitoring:</w:t>
+      </w:r>
+    </w:p>
+    <w:p>
+      <w:r>
+        <w:rPr>
+          <w:b/>
+        </w:rPr>
+        <w:tab/>
+      </w:r>
+    </w:p>
+    <w:p>
+      <w:pPr>
+        <w:ind w:left="720"/>
+      </w:pPr>
+      <w:r>
+        <w:t xml:space="preserve">Monitoring: Server integrity/overall health, incoming and outgoing requests, </w:t>
+      </w:r>
+      <w:r>
+        <w:t>maximum capacity for requests in current state, cost/risk analysis, scalability.</w:t>
+      </w:r>
+    </w:p>
+    <w:p>
+      <w:pPr>
+        <w:ind w:left="720"/>
+      </w:pPr>
+    </w:p>
+    <w:p>
+      <w:pPr>
+        <w:rPr>
+          <w:b/>
+        </w:rPr>
+      </w:pPr>
+      <w:r>
+        <w:rPr>
+          <w:b/>
+        </w:rPr>
+        <w:tab/>
+        <w:t>Short term:</w:t>
+      </w:r>
+    </w:p>
+    <w:p>
+      <w:pPr>
+        <w:rPr>
+          <w:b/>
+        </w:rPr>
+      </w:pPr>
+      <w:r>
+        <w:rPr>
+          <w:b/>
+        </w:rPr>
+        <w:tab/>
+      </w:r>
+      <w:r>
+        <w:rPr>
+          <w:b/>
+        </w:rPr>
+        <w:tab/>
+      </w:r>
+    </w:p>
+    <w:p>
+      <w:pPr>
+        <w:ind w:left="1440"/>
+      </w:pPr>
+      <w:r>
+        <w:t>Server integrity/overall health, incoming and outgoing requests, maximum capacity for requests in current state.</w:t>
+      </w:r>
+    </w:p>
+    <w:p>
+      <w:pPr>
+        <w:ind w:left="1440"/>
+      </w:pPr>
+    </w:p>
+    <w:p>
+      <w:pPr>
+        <w:rPr>
+          <w:b/>
+        </w:rPr>
+      </w:pPr>
+      <w:r>
+        <w:rPr>
+          <w:b/>
+        </w:rPr>
+        <w:tab/>
+        <w:t>Long term:</w:t>
+      </w:r>
+    </w:p>
+    <w:p>
+      <w:pPr>
+        <w:rPr>
+          <w:b/>
+        </w:rPr>
+      </w:pPr>
+    </w:p>
+    <w:p>
+      <w:r>
+        <w:rPr>
+          <w:b/>
+        </w:rPr>
+        <w:tab/>
+      </w:r>
+      <w:r>
+        <w:rPr>
+          <w:b/>
+        </w:rPr>
+        <w:tab/>
+      </w:r>
+      <w:r>
+        <w:t>Cost/risk analysis, scalability issues.</w:t>
+      </w:r>
+    </w:p>
+    <w:p/>
+    <w:p>
+      <w:pPr>
+        <w:rPr>
+          <w:b/>
+        </w:rPr>
+      </w:pPr>
+      <w:r>
+        <w:rPr>
+          <w:b/>
+        </w:rPr>
+        <w:t>Errors/Warnings:</w:t>
+      </w:r>
+    </w:p>
+    <w:p>
+      <w:pPr>
+        <w:rPr>
+          <w:b/>
+        </w:rPr>
+      </w:pPr>
+    </w:p>
+    <w:p>
+      <w:pPr>
+        <w:ind w:left="720"/>
+      </w:pPr>
+      <w:r>
+        <w:t>Only senior-level architects cleared to make the decision on a persistent bug/problem will either clear a warning/error as erroneous or will declare it necessary to fix the error/warning. In general, bugs and warnings are not tolerated.</w:t>
+      </w:r>
+    </w:p>
+    <w:p>
+      <w:pPr>
+        <w:ind w:left="720"/>
+      </w:pPr>
+    </w:p>
+    <w:p>
+      <w:pPr>
+        <w:rPr>
+          <w:b/>
+        </w:rPr>
+      </w:pPr>
+      <w:r>
+        <w:rPr>
+          <w:b/>
+        </w:rPr>
+        <w:t>Third-party libraries:</w:t>
+      </w:r>
+    </w:p>
+    <w:p>
+      <w:pPr>
+        <w:rPr>
+          <w:b/>
+        </w:rPr>
+      </w:pPr>
+    </w:p>
+    <w:p>
+      <w:pPr>
+        <w:ind w:left="720"/>
+      </w:pPr>
+      <w:r>
+        <w:t xml:space="preserve">When upgrading versions of third party libraries or otherwise swapping a used third party library out for something else, a local copy of the library shall be stored </w:t>
       </w:r>
       <w:bookmarkStart w:id="0" w:name="_GoBack"/>
       <w:bookmarkEnd w:id="0"/>
+    </w:p>
+    <w:p>
+      <w:pPr>
+        <w:rPr>
+          <w:b/>
+        </w:rPr>
+      </w:pPr>
+      <w:r>
+        <w:rPr>
+          <w:b/>
+        </w:rPr>
+        <w:t>Security:</w:t>
+      </w:r>
+    </w:p>
+    <w:p>
+      <w:pPr>
+        <w:rPr>
+          <w:b/>
+        </w:rPr>
+      </w:pPr>
+      <w:r>
+        <w:rPr>
+          <w:b/>
+        </w:rPr>
+        <w:t>Conclusion:</w:t>
+      </w:r>
+    </w:p>
+    <w:p>
+      <w:pPr>
+        <w:rPr>
+          <w:b/>
+        </w:rPr>
+      </w:pPr>
+      <w:r>
+        <w:rPr>
+          <w:b/>
+        </w:rPr>
+        <w:lastRenderedPageBreak/>
+        <w:t>References:</w:t>
+      </w:r>
+    </w:p>
+    <w:p>
+      <w:pPr>
+        <w:rPr>
+          <w:b/>
+        </w:rPr>
+      </w:pPr>
+      <w:r>
+        <w:rPr>
+          <w:b/>
+        </w:rPr>
+        <w:tab/>
+      </w:r>
+    </w:p>
+    <w:p>
+      <w:pPr>
+        <w:pStyle w:val="ListParagraph"/>
+        <w:numPr>
+          <w:ilvl w:val="0"/>
+          <w:numId w:val="1"/>
+        </w:numPr>
+      </w:pPr>
+      <w:r>
+        <w:t>https://www.piematrix.com/</w:t>
+      </w:r>
+    </w:p>
+    <w:p>
+      <w:pPr>
+        <w:rPr>
+          <w:b/>
+        </w:rPr>
+      </w:pPr>
     </w:p>
     <w:sectPr>
       <w:pgSz w:w="12240" w:h="15840"/>
@@ -84,6 +412,103 @@
     </w:sectPr>
   </w:body>
 </w:document>
+</file>
+
+<file path=word/numbering.xml><?xml version="1.0" encoding="utf-8"?>
+<w:numbering xmlns:wpc="http://schemas.microsoft.com/office/word/2010/wordprocessingCanvas" xmlns:cx="http://schemas.microsoft.com/office/drawing/2014/chartex" xmlns:cx1="http://schemas.microsoft.com/office/drawing/2015/9/8/chartex" xmlns:cx2="http://schemas.microsoft.com/office/drawing/2015/10/21/chartex" xmlns:cx3="http://schemas.microsoft.com/office/drawing/2016/5/9/chartex" xmlns:cx4="http://schemas.microsoft.com/office/drawing/2016/5/10/chartex" xmlns:cx5="http://schemas.microsoft.com/office/drawing/2016/5/11/chartex" xmlns:cx6="http://schemas.microsoft.com/office/drawing/2016/5/12/chartex" xmlns:cx7="http://schemas.microsoft.com/office/drawing/2016/5/13/chartex" xmlns:cx8="http://schemas.microsoft.com/office/drawing/2016/5/14/chartex" xmlns:mc="http://schemas.openxmlformats.org/markup-compatibility/2006" xmlns:o="urn:schemas-microsoft-com:office:office" xmlns:r="http://schemas.openxmlformats.org/officeDocument/2006/relationships" xmlns:m="http://schemas.openxmlformats.org/officeDocument/2006/math" xmlns:v="urn:schemas-microsoft-com:vml" xmlns:wp14="http://schemas.microsoft.com/office/word/2010/wordprocessingDrawing" xmlns:wp="http://schemas.openxmlformats.org/drawingml/2006/wordprocessingDrawing" xmlns:w10="urn:schemas-microsoft-com:office:word" xmlns:w="http://schemas.openxmlformats.org/wordprocessingml/2006/main" xmlns:w14="http://schemas.microsoft.com/office/word/2010/wordml" xmlns:w15="http://schemas.microsoft.com/office/word/2012/wordml" xmlns:w16se="http://schemas.microsoft.com/office/word/2015/wordml/symex" xmlns:wpg="http://schemas.microsoft.com/office/word/2010/wordprocessingGroup" xmlns:wpi="http://schemas.microsoft.com/office/word/2010/wordprocessingInk" xmlns:wne="http://schemas.microsoft.com/office/word/2006/wordml" xmlns:wps="http://schemas.microsoft.com/office/word/2010/wordprocessingShape" mc:Ignorable="w14 w15 w16se wp14">
+  <w:abstractNum w:abstractNumId="0" w15:restartNumberingAfterBreak="0">
+    <w:nsid w:val="191319E3"/>
+    <w:multiLevelType w:val="hybridMultilevel"/>
+    <w:tmpl w:val="A28C8490"/>
+    <w:lvl w:ilvl="0" w:tplc="59E88458">
+      <w:start w:val="1"/>
+      <w:numFmt w:val="decimal"/>
+      <w:lvlText w:val="%1.)"/>
+      <w:lvlJc w:val="left"/>
+      <w:pPr>
+        <w:ind w:left="1080" w:hanging="360"/>
+      </w:pPr>
+      <w:rPr>
+        <w:rFonts w:hint="default"/>
+      </w:rPr>
+    </w:lvl>
+    <w:lvl w:ilvl="1" w:tplc="04090019" w:tentative="1">
+      <w:start w:val="1"/>
+      <w:numFmt w:val="lowerLetter"/>
+      <w:lvlText w:val="%2."/>
+      <w:lvlJc w:val="left"/>
+      <w:pPr>
+        <w:ind w:left="1800" w:hanging="360"/>
+      </w:pPr>
+    </w:lvl>
+    <w:lvl w:ilvl="2" w:tplc="0409001B" w:tentative="1">
+      <w:start w:val="1"/>
+      <w:numFmt w:val="lowerRoman"/>
+      <w:lvlText w:val="%3."/>
+      <w:lvlJc w:val="right"/>
+      <w:pPr>
+        <w:ind w:left="2520" w:hanging="180"/>
+      </w:pPr>
+    </w:lvl>
+    <w:lvl w:ilvl="3" w:tplc="0409000F" w:tentative="1">
+      <w:start w:val="1"/>
+      <w:numFmt w:val="decimal"/>
+      <w:lvlText w:val="%4."/>
+      <w:lvlJc w:val="left"/>
+      <w:pPr>
+        <w:ind w:left="3240" w:hanging="360"/>
+      </w:pPr>
+    </w:lvl>
+    <w:lvl w:ilvl="4" w:tplc="04090019" w:tentative="1">
+      <w:start w:val="1"/>
+      <w:numFmt w:val="lowerLetter"/>
+      <w:lvlText w:val="%5."/>
+      <w:lvlJc w:val="left"/>
+      <w:pPr>
+        <w:ind w:left="3960" w:hanging="360"/>
+      </w:pPr>
+    </w:lvl>
+    <w:lvl w:ilvl="5" w:tplc="0409001B" w:tentative="1">
+      <w:start w:val="1"/>
+      <w:numFmt w:val="lowerRoman"/>
+      <w:lvlText w:val="%6."/>
+      <w:lvlJc w:val="right"/>
+      <w:pPr>
+        <w:ind w:left="4680" w:hanging="180"/>
+      </w:pPr>
+    </w:lvl>
+    <w:lvl w:ilvl="6" w:tplc="0409000F" w:tentative="1">
+      <w:start w:val="1"/>
+      <w:numFmt w:val="decimal"/>
+      <w:lvlText w:val="%7."/>
+      <w:lvlJc w:val="left"/>
+      <w:pPr>
+        <w:ind w:left="5400" w:hanging="360"/>
+      </w:pPr>
+    </w:lvl>
+    <w:lvl w:ilvl="7" w:tplc="04090019" w:tentative="1">
+      <w:start w:val="1"/>
+      <w:numFmt w:val="lowerLetter"/>
+      <w:lvlText w:val="%8."/>
+      <w:lvlJc w:val="left"/>
+      <w:pPr>
+        <w:ind w:left="6120" w:hanging="360"/>
+      </w:pPr>
+    </w:lvl>
+    <w:lvl w:ilvl="8" w:tplc="0409001B" w:tentative="1">
+      <w:start w:val="1"/>
+      <w:numFmt w:val="lowerRoman"/>
+      <w:lvlText w:val="%9."/>
+      <w:lvlJc w:val="right"/>
+      <w:pPr>
+        <w:ind w:left="6840" w:hanging="180"/>
+      </w:pPr>
+    </w:lvl>
+  </w:abstractNum>
+  <w:num w:numId="1">
+    <w:abstractNumId w:val="0"/>
+  </w:num>
+</w:numbering>
 </file>
 
 <file path=word/styles.xml><?xml version="1.0" encoding="utf-8"?>
@@ -582,6 +1007,21 @@
       <w:u w:val="single"/>
     </w:rPr>
   </w:style>
+  <w:style w:type="paragraph" w:styleId="ListParagraph">
+    <w:name w:val="List Paragraph"/>
+    <w:basedOn w:val="Normal"/>
+    <w:uiPriority w:val="34"/>
+    <w:qFormat/>
+    <w:rsid w:val="00CE2AF5"/>
+    <w:pPr>
+      <w:ind w:left="720"/>
+      <w:contextualSpacing/>
+    </w:pPr>
+    <w:rPr>
+      <w:rFonts w:cs="Mangal"/>
+      <w:szCs w:val="21"/>
+    </w:rPr>
+  </w:style>
 </w:styles>
 </file>
 

</xml_diff>

<commit_message>
Added information about core data, as well as a diagram
</commit_message>
<xml_diff>
--- a/Assignment#4.docx
+++ b/Assignment#4.docx
@@ -438,19 +438,7 @@
       </w:pPr>
       <w:r>
         <w:rPr/>
-        <w:t xml:space="preserve">Server integrity/overall health </w:t>
-      </w:r>
-      <w:r>
-        <w:rPr/>
-        <w:t>must be monitored, as well as our current usage vs how much throughput we can support</w:t>
-      </w:r>
-      <w:r>
-        <w:rPr/>
-        <w:t xml:space="preserve">. </w:t>
-      </w:r>
-      <w:r>
-        <w:rPr/>
-        <w:t>AWS will report this information for us. We will need to define what “healthy” means on a service-by-service basis, but a reasonable starting cap might be 50k requests per hour on each service. Any more, and we might begin to suspect an attack.</w:t>
+        <w:t>Server integrity/overall health must be monitored, as well as our current usage vs how much throughput we can support. AWS will report this information for us. We will need to define what “healthy” means on a service-by-service basis, but a reasonable starting cap might be 50k requests per hour on each service. Any more, and we might begin to suspect an attack.</w:t>
       </w:r>
     </w:p>
     <w:p>
@@ -528,9 +516,6 @@
         <w:rPr/>
         <w:tab/>
         <w:tab/>
-      </w:r>
-      <w:r>
-        <w:rPr/>
         <w:t xml:space="preserve">As we scale, we need to ensure we aren’t spending too much on any one service. </w:t>
         <w:tab/>
         <w:tab/>
@@ -570,56 +555,32 @@
         <w:rPr>
           <w:b/>
         </w:rPr>
-        <w:t xml:space="preserve">Errors/Warnings </w:t>
-      </w:r>
-      <w:r>
-        <w:rPr>
-          <w:b/>
-        </w:rPr>
-        <w:t>at Compile Time</w:t>
-      </w:r>
-      <w:r>
-        <w:rPr>
-          <w:b/>
-        </w:rPr>
-        <w:t>:</w:t>
-      </w:r>
-    </w:p>
-    <w:p>
-      <w:pPr>
-        <w:pStyle w:val="Normal"/>
-        <w:rPr>
-          <w:b/>
-          <w:b/>
-        </w:rPr>
-      </w:pPr>
-      <w:r>
-        <w:rPr>
-          <w:b/>
-        </w:rPr>
-      </w:r>
-    </w:p>
-    <w:p>
-      <w:pPr>
-        <w:pStyle w:val="Normal"/>
-        <w:ind w:left="720" w:hanging="0"/>
-        <w:rPr/>
-      </w:pPr>
-      <w:r>
-        <w:rPr/>
-        <w:t xml:space="preserve">Only senior-level </w:t>
-      </w:r>
-      <w:r>
-        <w:rPr/>
-        <w:t>staff</w:t>
-      </w:r>
-      <w:r>
-        <w:rPr/>
-        <w:t xml:space="preserve"> cleared to make the decision on a persistent bug/problem will either clear a warning/error as erroneous or will declare it necessary to fix the error/warning. In general, warnings are not tolerated. </w:t>
-      </w:r>
-      <w:r>
-        <w:rPr/>
-        <w:t>An error or warning should only be cleared if we can confidently verify it’s a compiler issue with no reasonable way to get around. We should broach all such issues with the manufacturer of our compiler. The end goal is to have compilation return error and warning-free.</w:t>
+        <w:t>Errors/Warnings at Compile Time:</w:t>
+      </w:r>
+    </w:p>
+    <w:p>
+      <w:pPr>
+        <w:pStyle w:val="Normal"/>
+        <w:rPr>
+          <w:b/>
+          <w:b/>
+        </w:rPr>
+      </w:pPr>
+      <w:r>
+        <w:rPr>
+          <w:b/>
+        </w:rPr>
+      </w:r>
+    </w:p>
+    <w:p>
+      <w:pPr>
+        <w:pStyle w:val="Normal"/>
+        <w:ind w:left="720" w:hanging="0"/>
+        <w:rPr/>
+      </w:pPr>
+      <w:r>
+        <w:rPr/>
+        <w:t>Only senior-level staff cleared to make the decision on a persistent bug/problem will either clear a warning/error as erroneous or will declare it necessary to fix the error/warning. In general, warnings are not tolerated. An error or warning should only be cleared if we can confidently verify it’s a compiler issue with no reasonable way to get around. We should broach all such issues with the manufacturer of our compiler. The end goal is to have compilation return error and warning-free.</w:t>
       </w:r>
     </w:p>
     <w:p>
@@ -1001,79 +962,405 @@
       </w:pPr>
       <w:r>
         <w:rPr/>
-        <w:t>The following core data attributes are severity ranked in order as: a.)</w:t>
-      </w:r>
-      <w:r>
-        <w:rPr>
-          <w:i/>
-        </w:rPr>
-        <w:t xml:space="preserve"> —please insert here—</w:t>
-      </w:r>
-      <w:r>
-        <w:rPr/>
-        <w:t>, b.)</w:t>
-      </w:r>
-      <w:r>
-        <w:rPr>
-          <w:i/>
-        </w:rPr>
-        <w:t xml:space="preserve"> —please insert here—</w:t>
-      </w:r>
-      <w:r>
-        <w:rPr/>
-        <w:t>, c.)</w:t>
-      </w:r>
-      <w:r>
-        <w:rPr>
-          <w:i/>
-        </w:rPr>
-        <w:t xml:space="preserve"> —please insert here—</w:t>
-      </w:r>
-      <w:r>
-        <w:rPr/>
-        <w:t>, d.)</w:t>
-      </w:r>
-      <w:r>
-        <w:rPr>
-          <w:i/>
-        </w:rPr>
-        <w:t xml:space="preserve"> —please insert here—</w:t>
-      </w:r>
-      <w:r>
-        <w:rPr/>
-        <w:t>, e.)</w:t>
-      </w:r>
-      <w:r>
-        <w:rPr>
-          <w:i/>
-        </w:rPr>
-        <w:t xml:space="preserve"> —please insert here—</w:t>
-      </w:r>
-      <w:r>
-        <w:rPr/>
-        <w:t>, f.)</w:t>
-      </w:r>
-      <w:r>
-        <w:rPr>
-          <w:i/>
-        </w:rPr>
-        <w:t xml:space="preserve"> —please insert here—</w:t>
-      </w:r>
-      <w:r>
-        <w:rPr/>
-        <w:t>, g.)</w:t>
-      </w:r>
-      <w:r>
-        <w:rPr>
-          <w:i/>
-        </w:rPr>
-        <w:t xml:space="preserve"> —please insert here—</w:t>
-      </w:r>
-      <w:bookmarkStart w:id="0" w:name="_GoBack"/>
-      <w:bookmarkEnd w:id="0"/>
-      <w:r>
-        <w:rPr/>
-        <w:t>.</w:t>
+        <w:t>This handles any particular case. However, we must work up and down the chain, as it were. Consider the diagram below:</w:t>
+      </w:r>
+    </w:p>
+    <w:p>
+      <w:pPr>
+        <w:pStyle w:val="Normal"/>
+        <w:ind w:left="720" w:hanging="0"/>
+        <w:rPr/>
+      </w:pPr>
+      <w:r>
+        <w:rPr/>
+      </w:r>
+    </w:p>
+    <w:p>
+      <w:pPr>
+        <w:pStyle w:val="Normal"/>
+        <w:ind w:left="720" w:hanging="0"/>
+        <w:rPr/>
+      </w:pPr>
+      <w:r>
+        <w:rPr/>
+      </w:r>
+    </w:p>
+    <w:p>
+      <w:pPr>
+        <w:pStyle w:val="Normal"/>
+        <w:ind w:left="720" w:hanging="0"/>
+        <w:rPr/>
+      </w:pPr>
+      <w:r>
+        <w:rPr/>
+      </w:r>
+    </w:p>
+    <w:p>
+      <w:pPr>
+        <w:pStyle w:val="Normal"/>
+        <w:ind w:left="720" w:hanging="0"/>
+        <w:rPr/>
+      </w:pPr>
+      <w:r>
+        <w:rPr/>
+      </w:r>
+    </w:p>
+    <w:p>
+      <w:pPr>
+        <w:pStyle w:val="Normal"/>
+        <w:ind w:left="720" w:hanging="0"/>
+        <w:rPr/>
+      </w:pPr>
+      <w:r>
+        <w:rPr/>
+      </w:r>
+    </w:p>
+    <w:p>
+      <w:pPr>
+        <w:pStyle w:val="Normal"/>
+        <w:ind w:left="720" w:hanging="0"/>
+        <w:rPr/>
+      </w:pPr>
+      <w:r>
+        <w:rPr/>
+      </w:r>
+    </w:p>
+    <w:p>
+      <w:pPr>
+        <w:pStyle w:val="Normal"/>
+        <w:ind w:left="720" w:hanging="0"/>
+        <w:rPr/>
+      </w:pPr>
+      <w:r>
+        <w:rPr/>
+        <w:drawing>
+          <wp:anchor behindDoc="0" distT="0" distB="0" distL="0" distR="0" simplePos="0" locked="0" layoutInCell="1" allowOverlap="1" relativeHeight="2">
+            <wp:simplePos x="0" y="0"/>
+            <wp:positionH relativeFrom="column">
+              <wp:align>center</wp:align>
+            </wp:positionH>
+            <wp:positionV relativeFrom="paragraph">
+              <wp:posOffset>635</wp:posOffset>
+            </wp:positionV>
+            <wp:extent cx="4295775" cy="3590925"/>
+            <wp:effectExtent l="0" t="0" r="0" b="0"/>
+            <wp:wrapSquare wrapText="largest"/>
+            <wp:docPr id="1" name="Image1" descr=""/>
+            <wp:cNvGraphicFramePr>
+              <a:graphicFrameLocks xmlns:a="http://schemas.openxmlformats.org/drawingml/2006/main" noChangeAspect="1"/>
+            </wp:cNvGraphicFramePr>
+            <a:graphic xmlns:a="http://schemas.openxmlformats.org/drawingml/2006/main">
+              <a:graphicData uri="http://schemas.openxmlformats.org/drawingml/2006/picture">
+                <pic:pic xmlns:pic="http://schemas.openxmlformats.org/drawingml/2006/picture">
+                  <pic:nvPicPr>
+                    <pic:cNvPr id="1" name="Image1" descr=""/>
+                    <pic:cNvPicPr>
+                      <a:picLocks noChangeAspect="1" noChangeArrowheads="1"/>
+                    </pic:cNvPicPr>
+                  </pic:nvPicPr>
+                  <pic:blipFill>
+                    <a:blip r:embed="rId2"/>
+                    <a:stretch>
+                      <a:fillRect/>
+                    </a:stretch>
+                  </pic:blipFill>
+                  <pic:spPr bwMode="auto">
+                    <a:xfrm>
+                      <a:off x="0" y="0"/>
+                      <a:ext cx="4295775" cy="3590925"/>
+                    </a:xfrm>
+                    <a:prstGeom prst="rect">
+                      <a:avLst/>
+                    </a:prstGeom>
+                  </pic:spPr>
+                </pic:pic>
+              </a:graphicData>
+            </a:graphic>
+          </wp:anchor>
+        </w:drawing>
+      </w:r>
+    </w:p>
+    <w:p>
+      <w:pPr>
+        <w:pStyle w:val="Normal"/>
+        <w:ind w:left="720" w:hanging="0"/>
+        <w:rPr/>
+      </w:pPr>
+      <w:r>
+        <w:rPr/>
+      </w:r>
+    </w:p>
+    <w:p>
+      <w:pPr>
+        <w:pStyle w:val="Normal"/>
+        <w:ind w:left="720" w:hanging="0"/>
+        <w:rPr/>
+      </w:pPr>
+      <w:r>
+        <w:rPr/>
+      </w:r>
+    </w:p>
+    <w:p>
+      <w:pPr>
+        <w:pStyle w:val="Normal"/>
+        <w:ind w:left="720" w:hanging="0"/>
+        <w:rPr/>
+      </w:pPr>
+      <w:r>
+        <w:rPr/>
+      </w:r>
+    </w:p>
+    <w:p>
+      <w:pPr>
+        <w:pStyle w:val="Normal"/>
+        <w:ind w:left="720" w:hanging="0"/>
+        <w:rPr/>
+      </w:pPr>
+      <w:r>
+        <w:rPr/>
+      </w:r>
+    </w:p>
+    <w:p>
+      <w:pPr>
+        <w:pStyle w:val="Normal"/>
+        <w:ind w:left="720" w:hanging="0"/>
+        <w:rPr/>
+      </w:pPr>
+      <w:r>
+        <w:rPr/>
+      </w:r>
+    </w:p>
+    <w:p>
+      <w:pPr>
+        <w:pStyle w:val="Normal"/>
+        <w:ind w:left="720" w:hanging="0"/>
+        <w:rPr/>
+      </w:pPr>
+      <w:r>
+        <w:rPr/>
+      </w:r>
+    </w:p>
+    <w:p>
+      <w:pPr>
+        <w:pStyle w:val="Normal"/>
+        <w:ind w:left="720" w:hanging="0"/>
+        <w:rPr/>
+      </w:pPr>
+      <w:r>
+        <w:rPr/>
+      </w:r>
+    </w:p>
+    <w:p>
+      <w:pPr>
+        <w:pStyle w:val="Normal"/>
+        <w:ind w:left="720" w:hanging="0"/>
+        <w:rPr/>
+      </w:pPr>
+      <w:r>
+        <w:rPr/>
+      </w:r>
+    </w:p>
+    <w:p>
+      <w:pPr>
+        <w:pStyle w:val="Normal"/>
+        <w:ind w:left="720" w:hanging="0"/>
+        <w:rPr/>
+      </w:pPr>
+      <w:r>
+        <w:rPr/>
+      </w:r>
+    </w:p>
+    <w:p>
+      <w:pPr>
+        <w:pStyle w:val="Normal"/>
+        <w:ind w:left="720" w:hanging="0"/>
+        <w:rPr/>
+      </w:pPr>
+      <w:r>
+        <w:rPr/>
+      </w:r>
+    </w:p>
+    <w:p>
+      <w:pPr>
+        <w:pStyle w:val="Normal"/>
+        <w:ind w:left="720" w:hanging="0"/>
+        <w:rPr/>
+      </w:pPr>
+      <w:r>
+        <w:rPr/>
+      </w:r>
+    </w:p>
+    <w:p>
+      <w:pPr>
+        <w:pStyle w:val="Normal"/>
+        <w:ind w:left="720" w:hanging="0"/>
+        <w:rPr/>
+      </w:pPr>
+      <w:r>
+        <w:rPr/>
+      </w:r>
+    </w:p>
+    <w:p>
+      <w:pPr>
+        <w:pStyle w:val="Normal"/>
+        <w:ind w:left="720" w:hanging="0"/>
+        <w:rPr/>
+      </w:pPr>
+      <w:r>
+        <w:rPr/>
+      </w:r>
+    </w:p>
+    <w:p>
+      <w:pPr>
+        <w:pStyle w:val="Normal"/>
+        <w:ind w:left="720" w:hanging="0"/>
+        <w:rPr/>
+      </w:pPr>
+      <w:r>
+        <w:rPr/>
+      </w:r>
+    </w:p>
+    <w:p>
+      <w:pPr>
+        <w:pStyle w:val="Normal"/>
+        <w:ind w:left="720" w:hanging="0"/>
+        <w:rPr/>
+      </w:pPr>
+      <w:r>
+        <w:rPr/>
+      </w:r>
+    </w:p>
+    <w:p>
+      <w:pPr>
+        <w:pStyle w:val="Normal"/>
+        <w:ind w:left="720" w:hanging="0"/>
+        <w:rPr/>
+      </w:pPr>
+      <w:r>
+        <w:rPr/>
+      </w:r>
+    </w:p>
+    <w:p>
+      <w:pPr>
+        <w:pStyle w:val="Normal"/>
+        <w:ind w:left="720" w:hanging="0"/>
+        <w:rPr/>
+      </w:pPr>
+      <w:r>
+        <w:rPr/>
+      </w:r>
+    </w:p>
+    <w:p>
+      <w:pPr>
+        <w:pStyle w:val="Normal"/>
+        <w:ind w:left="720" w:hanging="0"/>
+        <w:rPr/>
+      </w:pPr>
+      <w:r>
+        <w:rPr/>
+      </w:r>
+    </w:p>
+    <w:p>
+      <w:pPr>
+        <w:pStyle w:val="Normal"/>
+        <w:ind w:left="720" w:hanging="0"/>
+        <w:rPr/>
+      </w:pPr>
+      <w:r>
+        <w:rPr/>
+      </w:r>
+    </w:p>
+    <w:p>
+      <w:pPr>
+        <w:pStyle w:val="Normal"/>
+        <w:ind w:left="720" w:hanging="0"/>
+        <w:rPr/>
+      </w:pPr>
+      <w:r>
+        <w:rPr/>
+      </w:r>
+    </w:p>
+    <w:p>
+      <w:pPr>
+        <w:pStyle w:val="Normal"/>
+        <w:ind w:left="720" w:hanging="0"/>
+        <w:rPr/>
+      </w:pPr>
+      <w:r>
+        <w:rPr/>
+        <w:t>In general we take this approach with core data services: First, update the Core_Data_Service to address multiple instances of a database if it does not yet support multiple RESTful links already. Then, update the Database Managers in place, temporarily linking to the old copy of the database manager while the new one is updated. Finally, redirect all new traffic to the new database manager. Delete the old copy. Now, work up the chain and repeat this process.</w:t>
+      </w:r>
+    </w:p>
+    <w:p>
+      <w:pPr>
+        <w:pStyle w:val="Normal"/>
+        <w:ind w:left="720" w:hanging="0"/>
+        <w:rPr/>
+      </w:pPr>
+      <w:r>
+        <w:rPr/>
+      </w:r>
+    </w:p>
+    <w:p>
+      <w:pPr>
+        <w:pStyle w:val="Normal"/>
+        <w:ind w:left="720" w:hanging="0"/>
+        <w:rPr/>
+      </w:pPr>
+      <w:r>
+        <w:rPr/>
+        <w:t>1) Update the service linking to this service to address multiple databases</w:t>
+      </w:r>
+    </w:p>
+    <w:p>
+      <w:pPr>
+        <w:pStyle w:val="Normal"/>
+        <w:ind w:left="720" w:hanging="0"/>
+        <w:rPr/>
+      </w:pPr>
+      <w:r>
+        <w:rPr/>
+        <w:t>2) Update the underlying service, temporarily linking to the old copy of the service.</w:t>
+      </w:r>
+    </w:p>
+    <w:p>
+      <w:pPr>
+        <w:pStyle w:val="Normal"/>
+        <w:ind w:left="720" w:hanging="0"/>
+        <w:rPr/>
+      </w:pPr>
+      <w:r>
+        <w:rPr/>
+        <w:t>3) Delete the old service once all activity on it has ceased (use AWS’s monitoring tools to report when this condition is met)</w:t>
+      </w:r>
+    </w:p>
+    <w:p>
+      <w:pPr>
+        <w:pStyle w:val="Normal"/>
+        <w:ind w:left="720" w:hanging="0"/>
+        <w:rPr/>
+      </w:pPr>
+      <w:r>
+        <w:rPr/>
+      </w:r>
+    </w:p>
+    <w:p>
+      <w:pPr>
+        <w:pStyle w:val="Normal"/>
+        <w:ind w:left="720" w:hanging="0"/>
+        <w:rPr/>
+      </w:pPr>
+      <w:r>
+        <w:rPr/>
+        <w:t xml:space="preserve">These are examples of our services that touch the core data </w:t>
+      </w:r>
+      <w:r>
+        <w:rPr/>
+        <w:t>at a database level directly or indirectly</w:t>
+      </w:r>
+      <w:r>
+        <w:rPr/>
+        <w:t xml:space="preserve"> and must thus be updated in this manner:</w:t>
       </w:r>
     </w:p>
     <w:p>
@@ -1224,6 +1511,48 @@
         <w:rPr>
           <w:b/>
         </w:rPr>
+      </w:r>
+    </w:p>
+    <w:p>
+      <w:pPr>
+        <w:pStyle w:val="Normal"/>
+        <w:rPr>
+          <w:b/>
+          <w:b/>
+        </w:rPr>
+      </w:pPr>
+      <w:r>
+        <w:rPr>
+          <w:b/>
+        </w:rPr>
+      </w:r>
+    </w:p>
+    <w:p>
+      <w:pPr>
+        <w:pStyle w:val="Normal"/>
+        <w:rPr>
+          <w:b/>
+          <w:b/>
+        </w:rPr>
+      </w:pPr>
+      <w:r>
+        <w:rPr>
+          <w:b/>
+        </w:rPr>
+      </w:r>
+    </w:p>
+    <w:p>
+      <w:pPr>
+        <w:pStyle w:val="Normal"/>
+        <w:rPr>
+          <w:b/>
+          <w:b/>
+        </w:rPr>
+      </w:pPr>
+      <w:r>
+        <w:rPr>
+          <w:b/>
+        </w:rPr>
         <w:t>Database Manager:</w:t>
       </w:r>
     </w:p>
@@ -1249,11 +1578,61 @@
       </w:pPr>
       <w:r>
         <w:rPr/>
-        <w:t xml:space="preserve">Database manager is third most critical and must be handled much the same way as the core data/messaging. </w:t>
-      </w:r>
-      <w:r>
-        <w:rPr/>
-        <w:t xml:space="preserve">It will largely have to </w:t>
+        <w:t>The database managers will be swapped out following the procedure explained above. Note that in order to swap these services out, we must first update the services that address them to link to an old copy. Follow this general protocol for updating these:</w:t>
+      </w:r>
+    </w:p>
+    <w:p>
+      <w:pPr>
+        <w:pStyle w:val="Normal"/>
+        <w:ind w:left="720" w:hanging="0"/>
+        <w:rPr/>
+      </w:pPr>
+      <w:r>
+        <w:rPr/>
+      </w:r>
+    </w:p>
+    <w:p>
+      <w:pPr>
+        <w:pStyle w:val="Normal"/>
+        <w:ind w:left="720" w:hanging="0"/>
+        <w:rPr/>
+      </w:pPr>
+      <w:r>
+        <w:rPr/>
+        <w:t>1) Continue to allow all ongoing traffic to route through the existing database</w:t>
+      </w:r>
+    </w:p>
+    <w:p>
+      <w:pPr>
+        <w:pStyle w:val="Normal"/>
+        <w:ind w:left="720" w:hanging="0"/>
+        <w:rPr/>
+      </w:pPr>
+      <w:r>
+        <w:rPr/>
+        <w:t>2) Insert the new database managers in place, with a new resource link</w:t>
+      </w:r>
+    </w:p>
+    <w:p>
+      <w:pPr>
+        <w:pStyle w:val="Normal"/>
+        <w:ind w:left="720" w:hanging="0"/>
+        <w:rPr/>
+      </w:pPr>
+      <w:r>
+        <w:rPr/>
+        <w:t>3) When update completes, route all database traffic through the new address</w:t>
+      </w:r>
+    </w:p>
+    <w:p>
+      <w:pPr>
+        <w:pStyle w:val="Normal"/>
+        <w:ind w:left="720" w:hanging="0"/>
+        <w:rPr/>
+      </w:pPr>
+      <w:r>
+        <w:rPr/>
+        <w:t>4) Delete all links to the old database once AWS reports all traffic to the old address has ceased</w:t>
       </w:r>
     </w:p>
     <w:p>
@@ -2090,7 +2469,10 @@
       <w:lvlText w:val=""/>
       <w:lvlJc w:val="left"/>
       <w:pPr>
-        <w:ind w:left="0" w:hanging="0"/>
+        <w:tabs>
+          <w:tab w:val="num" w:pos="432"/>
+        </w:tabs>
+        <w:ind w:left="432" w:hanging="432"/>
       </w:pPr>
     </w:lvl>
     <w:lvl w:ilvl="1">
@@ -2100,7 +2482,10 @@
       <w:lvlText w:val=""/>
       <w:lvlJc w:val="left"/>
       <w:pPr>
-        <w:ind w:left="0" w:hanging="0"/>
+        <w:tabs>
+          <w:tab w:val="num" w:pos="576"/>
+        </w:tabs>
+        <w:ind w:left="576" w:hanging="576"/>
       </w:pPr>
     </w:lvl>
     <w:lvl w:ilvl="2">
@@ -2110,7 +2495,10 @@
       <w:lvlText w:val=""/>
       <w:lvlJc w:val="left"/>
       <w:pPr>
-        <w:ind w:left="0" w:hanging="0"/>
+        <w:tabs>
+          <w:tab w:val="num" w:pos="720"/>
+        </w:tabs>
+        <w:ind w:left="720" w:hanging="720"/>
       </w:pPr>
     </w:lvl>
     <w:lvl w:ilvl="3">
@@ -2120,7 +2508,10 @@
       <w:lvlText w:val=""/>
       <w:lvlJc w:val="left"/>
       <w:pPr>
-        <w:ind w:left="0" w:hanging="0"/>
+        <w:tabs>
+          <w:tab w:val="num" w:pos="864"/>
+        </w:tabs>
+        <w:ind w:left="864" w:hanging="864"/>
       </w:pPr>
     </w:lvl>
     <w:lvl w:ilvl="4">
@@ -2130,7 +2521,10 @@
       <w:lvlText w:val=""/>
       <w:lvlJc w:val="left"/>
       <w:pPr>
-        <w:ind w:left="0" w:hanging="0"/>
+        <w:tabs>
+          <w:tab w:val="num" w:pos="1008"/>
+        </w:tabs>
+        <w:ind w:left="1008" w:hanging="1008"/>
       </w:pPr>
     </w:lvl>
     <w:lvl w:ilvl="5">
@@ -2140,7 +2534,10 @@
       <w:lvlText w:val=""/>
       <w:lvlJc w:val="left"/>
       <w:pPr>
-        <w:ind w:left="0" w:hanging="0"/>
+        <w:tabs>
+          <w:tab w:val="num" w:pos="1152"/>
+        </w:tabs>
+        <w:ind w:left="1152" w:hanging="1152"/>
       </w:pPr>
     </w:lvl>
     <w:lvl w:ilvl="6">
@@ -2150,7 +2547,10 @@
       <w:lvlText w:val=""/>
       <w:lvlJc w:val="left"/>
       <w:pPr>
-        <w:ind w:left="0" w:hanging="0"/>
+        <w:tabs>
+          <w:tab w:val="num" w:pos="1296"/>
+        </w:tabs>
+        <w:ind w:left="1296" w:hanging="1296"/>
       </w:pPr>
     </w:lvl>
     <w:lvl w:ilvl="7">
@@ -2160,7 +2560,10 @@
       <w:lvlText w:val=""/>
       <w:lvlJc w:val="left"/>
       <w:pPr>
-        <w:ind w:left="0" w:hanging="0"/>
+        <w:tabs>
+          <w:tab w:val="num" w:pos="1440"/>
+        </w:tabs>
+        <w:ind w:left="1440" w:hanging="1440"/>
       </w:pPr>
     </w:lvl>
     <w:lvl w:ilvl="8">
@@ -2170,7 +2573,10 @@
       <w:lvlText w:val=""/>
       <w:lvlJc w:val="left"/>
       <w:pPr>
-        <w:ind w:left="0" w:hanging="0"/>
+        <w:tabs>
+          <w:tab w:val="num" w:pos="1584"/>
+        </w:tabs>
+        <w:ind w:left="1584" w:hanging="1584"/>
       </w:pPr>
     </w:lvl>
   </w:abstractNum>
@@ -2588,7 +2994,7 @@
       <w:color w:val="00000A"/>
       <w:sz w:val="24"/>
       <w:szCs w:val="24"/>
-      <w:lang w:eastAsia="zh-CN" w:bidi="hi-IN" w:val="en-US"/>
+      <w:lang w:val="en-US" w:eastAsia="zh-CN" w:bidi="hi-IN"/>
     </w:rPr>
   </w:style>
   <w:style w:type="character" w:styleId="DefaultParagraphFont" w:default="1">

</xml_diff>

<commit_message>
Removed a misleading part of a paragraph
</commit_message>
<xml_diff>
--- a/Assignment#4.docx
+++ b/Assignment#4.docx
@@ -1715,41 +1715,13 @@
     <w:p>
       <w:pPr>
         <w:pStyle w:val="Normal"/>
-        <w:rPr>
-          <w:b/>
-          <w:b/>
-        </w:rPr>
+        <w:rPr/>
       </w:pPr>
       <w:r>
         <w:rPr>
           <w:b/>
         </w:rPr>
         <w:t>Formatters for Frontend:</w:t>
-      </w:r>
-    </w:p>
-    <w:p>
-      <w:pPr>
-        <w:pStyle w:val="Normal"/>
-        <w:rPr>
-          <w:b/>
-          <w:b/>
-        </w:rPr>
-      </w:pPr>
-      <w:r>
-        <w:rPr>
-          <w:b/>
-        </w:rPr>
-      </w:r>
-    </w:p>
-    <w:p>
-      <w:pPr>
-        <w:pStyle w:val="Normal"/>
-        <w:ind w:left="720" w:hanging="0"/>
-        <w:rPr/>
-      </w:pPr>
-      <w:r>
-        <w:rPr/>
-        <w:t>This package of microservices may be hot-swapped with lag time not to exceed 500ms. User, in this case, may only experience a slight jitter or automatic refresh depending on browser.</w:t>
       </w:r>
     </w:p>
     <w:p>

</xml_diff>

<commit_message>
Fixed the one thing we went over in class
</commit_message>
<xml_diff>
--- a/Assignment#4.docx
+++ b/Assignment#4.docx
@@ -641,6 +641,48 @@
       <w:r>
         <w:rPr/>
         <w:t>Upgrading any library or service will occur in real-time, without taking the system down. However, we will strive to upgrade services on comparatively “off” hours. (For instance, Sunday mornings at 3am EST). This will hopefully minimize interruptions to the service or library used.</w:t>
+      </w:r>
+    </w:p>
+    <w:p>
+      <w:pPr>
+        <w:pStyle w:val="Normal"/>
+        <w:ind w:left="720" w:hanging="0"/>
+        <w:rPr/>
+      </w:pPr>
+      <w:r>
+        <w:rPr/>
+      </w:r>
+    </w:p>
+    <w:p>
+      <w:pPr>
+        <w:pStyle w:val="Normal"/>
+        <w:ind w:left="720" w:hanging="0"/>
+        <w:rPr/>
+      </w:pPr>
+      <w:r>
+        <w:rPr/>
+        <w:t>Cold-swapping can be done manually.</w:t>
+      </w:r>
+    </w:p>
+    <w:p>
+      <w:pPr>
+        <w:pStyle w:val="Normal"/>
+        <w:ind w:left="720" w:hanging="0"/>
+        <w:rPr/>
+      </w:pPr>
+      <w:r>
+        <w:rPr/>
+      </w:r>
+    </w:p>
+    <w:p>
+      <w:pPr>
+        <w:pStyle w:val="Normal"/>
+        <w:ind w:left="720" w:hanging="0"/>
+        <w:rPr/>
+      </w:pPr>
+      <w:r>
+        <w:rPr/>
+        <w:t>Any hot-swapping involving a chain of services should be handled via script – we will employ a full-time staff member responsible for maintaining this automation.</w:t>
       </w:r>
     </w:p>
     <w:p>
@@ -1742,11 +1784,7 @@
       </w:pPr>
       <w:r>
         <w:rPr/>
-        <w:t xml:space="preserve">Please note that this category of microservice is technically part of the “chain” we discussed in the Core Data, and as such, it is part of the strategy for service upgrade explained there. However, it’s at the top of the “chain”, and therefore the least tricky to upgrade. It merely needs the ability to redirect to multiple “versions” of the message passers to the core data services – so that while upgrades are occurring, </w:t>
-      </w:r>
-      <w:r>
-        <w:rPr/>
-        <w:t>messages get rerouted and the user notices no change in functionality.</w:t>
+        <w:t>Please note that this category of microservice is technically part of the “chain” we discussed in the Core Data, and as such, it is part of the strategy for service upgrade explained there. However, it’s at the top of the “chain”, and therefore the least tricky to upgrade. It merely needs the ability to redirect to multiple “versions” of the message passers to the core data services – so that while upgrades are occurring, messages get rerouted and the user notices no change in functionality.</w:t>
       </w:r>
     </w:p>
     <w:p>
@@ -2632,10 +2670,7 @@
       <w:lvlText w:val=""/>
       <w:lvlJc w:val="left"/>
       <w:pPr>
-        <w:tabs>
-          <w:tab w:val="num" w:pos="432"/>
-        </w:tabs>
-        <w:ind w:left="432" w:hanging="432"/>
+        <w:ind w:left="0" w:hanging="0"/>
       </w:pPr>
     </w:lvl>
     <w:lvl w:ilvl="1">
@@ -2645,10 +2680,7 @@
       <w:lvlText w:val=""/>
       <w:lvlJc w:val="left"/>
       <w:pPr>
-        <w:tabs>
-          <w:tab w:val="num" w:pos="576"/>
-        </w:tabs>
-        <w:ind w:left="576" w:hanging="576"/>
+        <w:ind w:left="0" w:hanging="0"/>
       </w:pPr>
     </w:lvl>
     <w:lvl w:ilvl="2">
@@ -2658,10 +2690,7 @@
       <w:lvlText w:val=""/>
       <w:lvlJc w:val="left"/>
       <w:pPr>
-        <w:tabs>
-          <w:tab w:val="num" w:pos="720"/>
-        </w:tabs>
-        <w:ind w:left="720" w:hanging="720"/>
+        <w:ind w:left="0" w:hanging="0"/>
       </w:pPr>
     </w:lvl>
     <w:lvl w:ilvl="3">
@@ -2671,10 +2700,7 @@
       <w:lvlText w:val=""/>
       <w:lvlJc w:val="left"/>
       <w:pPr>
-        <w:tabs>
-          <w:tab w:val="num" w:pos="864"/>
-        </w:tabs>
-        <w:ind w:left="864" w:hanging="864"/>
+        <w:ind w:left="0" w:hanging="0"/>
       </w:pPr>
     </w:lvl>
     <w:lvl w:ilvl="4">
@@ -2684,10 +2710,7 @@
       <w:lvlText w:val=""/>
       <w:lvlJc w:val="left"/>
       <w:pPr>
-        <w:tabs>
-          <w:tab w:val="num" w:pos="1008"/>
-        </w:tabs>
-        <w:ind w:left="1008" w:hanging="1008"/>
+        <w:ind w:left="0" w:hanging="0"/>
       </w:pPr>
     </w:lvl>
     <w:lvl w:ilvl="5">
@@ -2697,10 +2720,7 @@
       <w:lvlText w:val=""/>
       <w:lvlJc w:val="left"/>
       <w:pPr>
-        <w:tabs>
-          <w:tab w:val="num" w:pos="1152"/>
-        </w:tabs>
-        <w:ind w:left="1152" w:hanging="1152"/>
+        <w:ind w:left="0" w:hanging="0"/>
       </w:pPr>
     </w:lvl>
     <w:lvl w:ilvl="6">
@@ -2710,10 +2730,7 @@
       <w:lvlText w:val=""/>
       <w:lvlJc w:val="left"/>
       <w:pPr>
-        <w:tabs>
-          <w:tab w:val="num" w:pos="1296"/>
-        </w:tabs>
-        <w:ind w:left="1296" w:hanging="1296"/>
+        <w:ind w:left="0" w:hanging="0"/>
       </w:pPr>
     </w:lvl>
     <w:lvl w:ilvl="7">
@@ -2723,10 +2740,7 @@
       <w:lvlText w:val=""/>
       <w:lvlJc w:val="left"/>
       <w:pPr>
-        <w:tabs>
-          <w:tab w:val="num" w:pos="1440"/>
-        </w:tabs>
-        <w:ind w:left="1440" w:hanging="1440"/>
+        <w:ind w:left="0" w:hanging="0"/>
       </w:pPr>
     </w:lvl>
     <w:lvl w:ilvl="8">
@@ -2736,10 +2750,7 @@
       <w:lvlText w:val=""/>
       <w:lvlJc w:val="left"/>
       <w:pPr>
-        <w:tabs>
-          <w:tab w:val="num" w:pos="1584"/>
-        </w:tabs>
-        <w:ind w:left="1584" w:hanging="1584"/>
+        <w:ind w:left="0" w:hanging="0"/>
       </w:pPr>
     </w:lvl>
   </w:abstractNum>
@@ -3162,7 +3173,7 @@
       <w:color w:val="00000A"/>
       <w:sz w:val="24"/>
       <w:szCs w:val="24"/>
-      <w:lang w:eastAsia="zh-CN" w:bidi="hi-IN" w:val="en-US"/>
+      <w:lang w:val="en-US" w:eastAsia="zh-CN" w:bidi="hi-IN"/>
     </w:rPr>
   </w:style>
   <w:style w:type="character" w:styleId="DefaultParagraphFont" w:default="1">
@@ -3216,6 +3227,20 @@
     <w:qFormat/>
     <w:rPr>
       <w:b w:val="false"/>
+    </w:rPr>
+  </w:style>
+  <w:style w:type="character" w:styleId="ListLabel4">
+    <w:name w:val="ListLabel 4"/>
+    <w:qFormat/>
+    <w:rPr>
+      <w:b/>
+    </w:rPr>
+  </w:style>
+  <w:style w:type="character" w:styleId="ListLabel5">
+    <w:name w:val="ListLabel 5"/>
+    <w:qFormat/>
+    <w:rPr>
+      <w:b/>
     </w:rPr>
   </w:style>
   <w:style w:type="paragraph" w:styleId="Heading" w:customStyle="1">

</xml_diff>